<commit_message>
latest changes before demo
- komanda implemented (kinda)
- other small changes
</commit_message>
<xml_diff>
--- a/others/AGC Checklist.docx
+++ b/others/AGC Checklist.docx
@@ -4,34 +4,32 @@
   <w:body>
     <w:p>
       <w:pPr>
-        <w:spacing w:line="360" w:lineRule="auto"/>
+        <w:spacing w:line="276" w:lineRule="auto"/>
+        <w:contextualSpacing/>
         <w:jc w:val="center"/>
         <w:rPr>
           <w:rFonts w:ascii="CMU Serif Roman" w:hAnsi="CMU Serif Roman" w:cs="CMU Serif Roman"/>
+          <w:b/>
           <w:sz w:val="22"/>
           <w:szCs w:val="22"/>
+          <w:u w:val="single"/>
         </w:rPr>
       </w:pPr>
       <w:r>
         <w:rPr>
           <w:rFonts w:ascii="CMU Serif Roman" w:hAnsi="CMU Serif Roman" w:cs="CMU Serif Roman"/>
+          <w:b/>
           <w:sz w:val="22"/>
           <w:szCs w:val="22"/>
+          <w:u w:val="single"/>
         </w:rPr>
-        <w:t>AGC</w:t>
-      </w:r>
-      <w:r>
-        <w:rPr>
-          <w:rFonts w:ascii="CMU Serif Roman" w:hAnsi="CMU Serif Roman" w:cs="CMU Serif Roman"/>
-          <w:sz w:val="22"/>
-          <w:szCs w:val="22"/>
-        </w:rPr>
-        <w:t xml:space="preserve"> Checklist</w:t>
+        <w:t>Pre-demo check list</w:t>
       </w:r>
     </w:p>
     <w:p>
       <w:pPr>
-        <w:spacing w:line="360" w:lineRule="auto"/>
+        <w:spacing w:line="276" w:lineRule="auto"/>
+        <w:contextualSpacing/>
         <w:jc w:val="center"/>
         <w:rPr>
           <w:rFonts w:ascii="CMU Serif Roman" w:hAnsi="CMU Serif Roman" w:cs="CMU Serif Roman"/>
@@ -50,7 +48,8 @@
     </w:p>
     <w:p>
       <w:pPr>
-        <w:spacing w:line="360" w:lineRule="auto"/>
+        <w:spacing w:line="276" w:lineRule="auto"/>
+        <w:contextualSpacing/>
         <w:jc w:val="center"/>
         <w:rPr>
           <w:rFonts w:ascii="CMU Serif Roman" w:hAnsi="CMU Serif Roman" w:cs="CMU Serif Roman"/>
@@ -69,8 +68,8 @@
     </w:p>
     <w:p>
       <w:pPr>
-        <w:spacing w:line="360" w:lineRule="auto"/>
-        <w:jc w:val="center"/>
+        <w:spacing w:line="276" w:lineRule="auto"/>
+        <w:contextualSpacing/>
         <w:rPr>
           <w:rFonts w:ascii="CMU Serif Roman" w:hAnsi="CMU Serif Roman" w:cs="CMU Serif Roman"/>
           <w:sz w:val="22"/>
@@ -78,522 +77,1339 @@
         </w:rPr>
       </w:pPr>
     </w:p>
+    <w:tbl>
+      <w:tblPr>
+        <w:tblStyle w:val="TableGrid"/>
+        <w:tblW w:w="0" w:type="auto"/>
+        <w:tblInd w:w="720" w:type="dxa"/>
+        <w:tblLook w:val="04A0" w:firstRow="1" w:lastRow="0" w:firstColumn="1" w:lastColumn="0" w:noHBand="0" w:noVBand="1"/>
+      </w:tblPr>
+      <w:tblGrid>
+        <w:gridCol w:w="2863"/>
+        <w:gridCol w:w="13"/>
+        <w:gridCol w:w="2871"/>
+        <w:gridCol w:w="6"/>
+        <w:gridCol w:w="2877"/>
+      </w:tblGrid>
+      <w:tr>
+        <w:tc>
+          <w:tcPr>
+            <w:tcW w:w="2863" w:type="dxa"/>
+          </w:tcPr>
+          <w:p>
+            <w:pPr>
+              <w:pStyle w:val="ListParagraph"/>
+              <w:spacing w:line="276" w:lineRule="auto"/>
+              <w:ind w:left="0"/>
+              <w:rPr>
+                <w:rFonts w:ascii="CMU Serif Roman" w:hAnsi="CMU Serif Roman" w:cs="CMU Serif Roman"/>
+                <w:b/>
+                <w:sz w:val="22"/>
+                <w:szCs w:val="22"/>
+              </w:rPr>
+            </w:pPr>
+            <w:r>
+              <w:rPr>
+                <w:rFonts w:ascii="CMU Serif Roman" w:hAnsi="CMU Serif Roman" w:cs="CMU Serif Roman"/>
+                <w:b/>
+                <w:sz w:val="22"/>
+                <w:szCs w:val="22"/>
+              </w:rPr>
+              <w:t>Task</w:t>
+            </w:r>
+          </w:p>
+        </w:tc>
+        <w:tc>
+          <w:tcPr>
+            <w:tcW w:w="2884" w:type="dxa"/>
+            <w:gridSpan w:val="2"/>
+          </w:tcPr>
+          <w:p>
+            <w:pPr>
+              <w:pStyle w:val="ListParagraph"/>
+              <w:spacing w:line="276" w:lineRule="auto"/>
+              <w:ind w:left="0"/>
+              <w:rPr>
+                <w:rFonts w:ascii="CMU Serif Roman" w:hAnsi="CMU Serif Roman" w:cs="CMU Serif Roman"/>
+                <w:b/>
+                <w:sz w:val="22"/>
+                <w:szCs w:val="22"/>
+              </w:rPr>
+            </w:pPr>
+            <w:r>
+              <w:rPr>
+                <w:rFonts w:ascii="CMU Serif Roman" w:hAnsi="CMU Serif Roman" w:cs="CMU Serif Roman"/>
+                <w:b/>
+                <w:sz w:val="22"/>
+                <w:szCs w:val="22"/>
+              </w:rPr>
+              <w:t>Assignment</w:t>
+            </w:r>
+          </w:p>
+        </w:tc>
+        <w:tc>
+          <w:tcPr>
+            <w:tcW w:w="2883" w:type="dxa"/>
+            <w:gridSpan w:val="2"/>
+          </w:tcPr>
+          <w:p>
+            <w:pPr>
+              <w:pStyle w:val="ListParagraph"/>
+              <w:spacing w:line="276" w:lineRule="auto"/>
+              <w:ind w:left="0"/>
+              <w:rPr>
+                <w:rFonts w:ascii="CMU Serif Roman" w:hAnsi="CMU Serif Roman" w:cs="CMU Serif Roman"/>
+                <w:b/>
+                <w:sz w:val="22"/>
+                <w:szCs w:val="22"/>
+              </w:rPr>
+            </w:pPr>
+            <w:r>
+              <w:rPr>
+                <w:rFonts w:ascii="CMU Serif Roman" w:hAnsi="CMU Serif Roman" w:cs="CMU Serif Roman"/>
+                <w:b/>
+                <w:sz w:val="22"/>
+                <w:szCs w:val="22"/>
+              </w:rPr>
+              <w:t>Completion</w:t>
+            </w:r>
+          </w:p>
+        </w:tc>
+      </w:tr>
+      <w:tr>
+        <w:tc>
+          <w:tcPr>
+            <w:tcW w:w="8630" w:type="dxa"/>
+            <w:gridSpan w:val="5"/>
+          </w:tcPr>
+          <w:p>
+            <w:pPr>
+              <w:pStyle w:val="ListParagraph"/>
+              <w:spacing w:line="276" w:lineRule="auto"/>
+              <w:ind w:left="0"/>
+              <w:jc w:val="center"/>
+              <w:rPr>
+                <w:rFonts w:ascii="CMU Serif Roman" w:hAnsi="CMU Serif Roman" w:cs="CMU Serif Roman"/>
+                <w:sz w:val="22"/>
+                <w:szCs w:val="22"/>
+              </w:rPr>
+            </w:pPr>
+            <w:r>
+              <w:rPr>
+                <w:rFonts w:ascii="CMU Serif Roman" w:hAnsi="CMU Serif Roman" w:cs="CMU Serif Roman"/>
+                <w:sz w:val="22"/>
+                <w:szCs w:val="22"/>
+              </w:rPr>
+              <w:t>Hardware</w:t>
+            </w:r>
+          </w:p>
+        </w:tc>
+      </w:tr>
+      <w:tr>
+        <w:tc>
+          <w:tcPr>
+            <w:tcW w:w="2863" w:type="dxa"/>
+          </w:tcPr>
+          <w:p>
+            <w:pPr>
+              <w:pStyle w:val="ListParagraph"/>
+              <w:spacing w:line="276" w:lineRule="auto"/>
+              <w:ind w:left="0"/>
+              <w:rPr>
+                <w:rFonts w:ascii="CMU Serif Roman" w:hAnsi="CMU Serif Roman" w:cs="CMU Serif Roman"/>
+                <w:sz w:val="22"/>
+                <w:szCs w:val="22"/>
+              </w:rPr>
+            </w:pPr>
+            <w:r>
+              <w:rPr>
+                <w:rFonts w:ascii="CMU Serif Roman" w:hAnsi="CMU Serif Roman" w:cs="CMU Serif Roman"/>
+                <w:sz w:val="22"/>
+                <w:szCs w:val="22"/>
+              </w:rPr>
+              <w:t>M</w:t>
+            </w:r>
+            <w:r>
+              <w:rPr>
+                <w:rFonts w:ascii="CMU Serif Roman" w:hAnsi="CMU Serif Roman" w:cs="CMU Serif Roman"/>
+                <w:sz w:val="22"/>
+                <w:szCs w:val="22"/>
+              </w:rPr>
+              <w:t xml:space="preserve">ake </w:t>
+            </w:r>
+            <w:r>
+              <w:rPr>
+                <w:rFonts w:ascii="CMU Serif Roman" w:hAnsi="CMU Serif Roman" w:cs="CMU Serif Roman"/>
+                <w:sz w:val="22"/>
+                <w:szCs w:val="22"/>
+              </w:rPr>
+              <w:t xml:space="preserve">&amp; install </w:t>
+            </w:r>
+            <w:bookmarkStart w:id="0" w:name="_GoBack"/>
+            <w:bookmarkEnd w:id="0"/>
+            <w:r>
+              <w:rPr>
+                <w:rFonts w:ascii="CMU Serif Roman" w:hAnsi="CMU Serif Roman" w:cs="CMU Serif Roman"/>
+                <w:sz w:val="22"/>
+                <w:szCs w:val="22"/>
+              </w:rPr>
+              <w:t>new gears</w:t>
+            </w:r>
+          </w:p>
+        </w:tc>
+        <w:tc>
+          <w:tcPr>
+            <w:tcW w:w="2884" w:type="dxa"/>
+            <w:gridSpan w:val="2"/>
+          </w:tcPr>
+          <w:p>
+            <w:pPr>
+              <w:pStyle w:val="ListParagraph"/>
+              <w:spacing w:line="276" w:lineRule="auto"/>
+              <w:ind w:left="0"/>
+              <w:rPr>
+                <w:rFonts w:ascii="CMU Serif Roman" w:hAnsi="CMU Serif Roman" w:cs="CMU Serif Roman"/>
+                <w:sz w:val="22"/>
+                <w:szCs w:val="22"/>
+              </w:rPr>
+            </w:pPr>
+            <w:r>
+              <w:rPr>
+                <w:rFonts w:ascii="CMU Serif Roman" w:hAnsi="CMU Serif Roman" w:cs="CMU Serif Roman"/>
+                <w:sz w:val="22"/>
+                <w:szCs w:val="22"/>
+              </w:rPr>
+              <w:t>Neil</w:t>
+            </w:r>
+          </w:p>
+        </w:tc>
+        <w:tc>
+          <w:tcPr>
+            <w:tcW w:w="2883" w:type="dxa"/>
+            <w:gridSpan w:val="2"/>
+          </w:tcPr>
+          <w:p>
+            <w:pPr>
+              <w:pStyle w:val="ListParagraph"/>
+              <w:spacing w:line="276" w:lineRule="auto"/>
+              <w:ind w:left="0"/>
+              <w:rPr>
+                <w:rFonts w:ascii="CMU Serif Roman" w:hAnsi="CMU Serif Roman" w:cs="CMU Serif Roman"/>
+                <w:sz w:val="22"/>
+                <w:szCs w:val="22"/>
+              </w:rPr>
+            </w:pPr>
+          </w:p>
+        </w:tc>
+      </w:tr>
+      <w:tr>
+        <w:tc>
+          <w:tcPr>
+            <w:tcW w:w="2863" w:type="dxa"/>
+          </w:tcPr>
+          <w:p>
+            <w:pPr>
+              <w:pStyle w:val="ListParagraph"/>
+              <w:spacing w:line="276" w:lineRule="auto"/>
+              <w:ind w:left="0"/>
+              <w:rPr>
+                <w:rFonts w:ascii="CMU Serif Roman" w:hAnsi="CMU Serif Roman" w:cs="CMU Serif Roman"/>
+                <w:sz w:val="22"/>
+                <w:szCs w:val="22"/>
+              </w:rPr>
+            </w:pPr>
+            <w:r>
+              <w:rPr>
+                <w:rFonts w:ascii="CMU Serif Roman" w:hAnsi="CMU Serif Roman" w:cs="CMU Serif Roman"/>
+                <w:sz w:val="22"/>
+                <w:szCs w:val="22"/>
+              </w:rPr>
+              <w:t>Make obstacle</w:t>
+            </w:r>
+          </w:p>
+        </w:tc>
+        <w:tc>
+          <w:tcPr>
+            <w:tcW w:w="2884" w:type="dxa"/>
+            <w:gridSpan w:val="2"/>
+          </w:tcPr>
+          <w:p>
+            <w:pPr>
+              <w:pStyle w:val="ListParagraph"/>
+              <w:spacing w:line="276" w:lineRule="auto"/>
+              <w:ind w:left="0"/>
+              <w:rPr>
+                <w:rFonts w:ascii="CMU Serif Roman" w:hAnsi="CMU Serif Roman" w:cs="CMU Serif Roman"/>
+                <w:sz w:val="22"/>
+                <w:szCs w:val="22"/>
+              </w:rPr>
+            </w:pPr>
+            <w:r>
+              <w:rPr>
+                <w:rFonts w:ascii="CMU Serif Roman" w:hAnsi="CMU Serif Roman" w:cs="CMU Serif Roman"/>
+                <w:sz w:val="22"/>
+                <w:szCs w:val="22"/>
+              </w:rPr>
+              <w:t>Neil</w:t>
+            </w:r>
+          </w:p>
+        </w:tc>
+        <w:tc>
+          <w:tcPr>
+            <w:tcW w:w="2883" w:type="dxa"/>
+            <w:gridSpan w:val="2"/>
+          </w:tcPr>
+          <w:p>
+            <w:pPr>
+              <w:pStyle w:val="ListParagraph"/>
+              <w:spacing w:line="276" w:lineRule="auto"/>
+              <w:ind w:left="0"/>
+              <w:rPr>
+                <w:rFonts w:ascii="CMU Serif Roman" w:hAnsi="CMU Serif Roman" w:cs="CMU Serif Roman"/>
+                <w:sz w:val="22"/>
+                <w:szCs w:val="22"/>
+              </w:rPr>
+            </w:pPr>
+          </w:p>
+        </w:tc>
+      </w:tr>
+      <w:tr>
+        <w:tc>
+          <w:tcPr>
+            <w:tcW w:w="2863" w:type="dxa"/>
+          </w:tcPr>
+          <w:p>
+            <w:pPr>
+              <w:pStyle w:val="ListParagraph"/>
+              <w:spacing w:line="276" w:lineRule="auto"/>
+              <w:ind w:left="0"/>
+              <w:rPr>
+                <w:rFonts w:ascii="CMU Serif Roman" w:hAnsi="CMU Serif Roman" w:cs="CMU Serif Roman"/>
+                <w:sz w:val="22"/>
+                <w:szCs w:val="22"/>
+              </w:rPr>
+            </w:pPr>
+            <w:r>
+              <w:rPr>
+                <w:rFonts w:ascii="CMU Serif Roman" w:hAnsi="CMU Serif Roman" w:cs="CMU Serif Roman"/>
+                <w:sz w:val="22"/>
+                <w:szCs w:val="22"/>
+              </w:rPr>
+              <w:t>Clean up the vehicle</w:t>
+            </w:r>
+          </w:p>
+        </w:tc>
+        <w:tc>
+          <w:tcPr>
+            <w:tcW w:w="2884" w:type="dxa"/>
+            <w:gridSpan w:val="2"/>
+          </w:tcPr>
+          <w:p>
+            <w:pPr>
+              <w:pStyle w:val="ListParagraph"/>
+              <w:spacing w:line="276" w:lineRule="auto"/>
+              <w:ind w:left="0"/>
+              <w:rPr>
+                <w:rFonts w:ascii="CMU Serif Roman" w:hAnsi="CMU Serif Roman" w:cs="CMU Serif Roman"/>
+                <w:sz w:val="22"/>
+                <w:szCs w:val="22"/>
+              </w:rPr>
+            </w:pPr>
+            <w:r>
+              <w:rPr>
+                <w:rFonts w:ascii="CMU Serif Roman" w:hAnsi="CMU Serif Roman" w:cs="CMU Serif Roman"/>
+                <w:sz w:val="22"/>
+                <w:szCs w:val="22"/>
+              </w:rPr>
+              <w:t>Neil</w:t>
+            </w:r>
+          </w:p>
+        </w:tc>
+        <w:tc>
+          <w:tcPr>
+            <w:tcW w:w="2883" w:type="dxa"/>
+            <w:gridSpan w:val="2"/>
+          </w:tcPr>
+          <w:p>
+            <w:pPr>
+              <w:pStyle w:val="ListParagraph"/>
+              <w:spacing w:line="276" w:lineRule="auto"/>
+              <w:ind w:left="0"/>
+              <w:rPr>
+                <w:rFonts w:ascii="CMU Serif Roman" w:hAnsi="CMU Serif Roman" w:cs="CMU Serif Roman"/>
+                <w:sz w:val="22"/>
+                <w:szCs w:val="22"/>
+              </w:rPr>
+            </w:pPr>
+          </w:p>
+        </w:tc>
+      </w:tr>
+      <w:tr>
+        <w:tc>
+          <w:tcPr>
+            <w:tcW w:w="2863" w:type="dxa"/>
+          </w:tcPr>
+          <w:p>
+            <w:pPr>
+              <w:pStyle w:val="ListParagraph"/>
+              <w:spacing w:line="276" w:lineRule="auto"/>
+              <w:ind w:left="0"/>
+              <w:rPr>
+                <w:rFonts w:ascii="CMU Serif Roman" w:hAnsi="CMU Serif Roman" w:cs="CMU Serif Roman"/>
+                <w:sz w:val="22"/>
+                <w:szCs w:val="22"/>
+              </w:rPr>
+            </w:pPr>
+            <w:r>
+              <w:rPr>
+                <w:rFonts w:ascii="CMU Serif Roman" w:hAnsi="CMU Serif Roman" w:cs="CMU Serif Roman"/>
+                <w:sz w:val="22"/>
+                <w:szCs w:val="22"/>
+              </w:rPr>
+              <w:t xml:space="preserve">Final check for tools and backup systems (please refer to the </w:t>
+            </w:r>
+            <w:r>
+              <w:rPr>
+                <w:rFonts w:ascii="CMU Serif Roman" w:hAnsi="CMU Serif Roman" w:cs="CMU Serif Roman"/>
+                <w:sz w:val="22"/>
+                <w:szCs w:val="22"/>
+              </w:rPr>
+              <w:t>EPTs List</w:t>
+            </w:r>
+            <w:r>
+              <w:rPr>
+                <w:rFonts w:ascii="CMU Serif Roman" w:hAnsi="CMU Serif Roman" w:cs="CMU Serif Roman"/>
+                <w:sz w:val="22"/>
+                <w:szCs w:val="22"/>
+              </w:rPr>
+              <w:t>)</w:t>
+            </w:r>
+          </w:p>
+        </w:tc>
+        <w:tc>
+          <w:tcPr>
+            <w:tcW w:w="2884" w:type="dxa"/>
+            <w:gridSpan w:val="2"/>
+          </w:tcPr>
+          <w:p>
+            <w:pPr>
+              <w:pStyle w:val="ListParagraph"/>
+              <w:spacing w:line="276" w:lineRule="auto"/>
+              <w:ind w:left="0"/>
+              <w:rPr>
+                <w:rFonts w:ascii="CMU Serif Roman" w:hAnsi="CMU Serif Roman" w:cs="CMU Serif Roman"/>
+                <w:sz w:val="22"/>
+                <w:szCs w:val="22"/>
+              </w:rPr>
+            </w:pPr>
+            <w:r>
+              <w:rPr>
+                <w:rFonts w:ascii="CMU Serif Roman" w:hAnsi="CMU Serif Roman" w:cs="CMU Serif Roman"/>
+                <w:sz w:val="22"/>
+                <w:szCs w:val="22"/>
+              </w:rPr>
+              <w:t>Both</w:t>
+            </w:r>
+          </w:p>
+        </w:tc>
+        <w:tc>
+          <w:tcPr>
+            <w:tcW w:w="2883" w:type="dxa"/>
+            <w:gridSpan w:val="2"/>
+          </w:tcPr>
+          <w:p>
+            <w:pPr>
+              <w:pStyle w:val="ListParagraph"/>
+              <w:spacing w:line="276" w:lineRule="auto"/>
+              <w:ind w:left="0"/>
+              <w:rPr>
+                <w:rFonts w:ascii="CMU Serif Roman" w:hAnsi="CMU Serif Roman" w:cs="CMU Serif Roman"/>
+                <w:sz w:val="22"/>
+                <w:szCs w:val="22"/>
+              </w:rPr>
+            </w:pPr>
+          </w:p>
+        </w:tc>
+      </w:tr>
+      <w:tr>
+        <w:tc>
+          <w:tcPr>
+            <w:tcW w:w="8630" w:type="dxa"/>
+            <w:gridSpan w:val="5"/>
+          </w:tcPr>
+          <w:p>
+            <w:pPr>
+              <w:pStyle w:val="ListParagraph"/>
+              <w:spacing w:line="276" w:lineRule="auto"/>
+              <w:ind w:left="0"/>
+              <w:jc w:val="center"/>
+              <w:rPr>
+                <w:rFonts w:ascii="CMU Serif Roman" w:hAnsi="CMU Serif Roman" w:cs="CMU Serif Roman"/>
+                <w:sz w:val="22"/>
+                <w:szCs w:val="22"/>
+              </w:rPr>
+            </w:pPr>
+            <w:r>
+              <w:rPr>
+                <w:rFonts w:ascii="CMU Serif Roman" w:hAnsi="CMU Serif Roman" w:cs="CMU Serif Roman"/>
+                <w:sz w:val="22"/>
+                <w:szCs w:val="22"/>
+              </w:rPr>
+              <w:t>Testing</w:t>
+            </w:r>
+          </w:p>
+        </w:tc>
+      </w:tr>
+      <w:tr>
+        <w:tc>
+          <w:tcPr>
+            <w:tcW w:w="2863" w:type="dxa"/>
+          </w:tcPr>
+          <w:p>
+            <w:pPr>
+              <w:pStyle w:val="ListParagraph"/>
+              <w:spacing w:line="276" w:lineRule="auto"/>
+              <w:ind w:left="0"/>
+              <w:rPr>
+                <w:rFonts w:ascii="CMU Serif Roman" w:hAnsi="CMU Serif Roman" w:cs="CMU Serif Roman"/>
+                <w:sz w:val="22"/>
+                <w:szCs w:val="22"/>
+              </w:rPr>
+            </w:pPr>
+            <w:r>
+              <w:rPr>
+                <w:rFonts w:ascii="CMU Serif Roman" w:hAnsi="CMU Serif Roman" w:cs="CMU Serif Roman"/>
+                <w:sz w:val="22"/>
+                <w:szCs w:val="22"/>
+              </w:rPr>
+              <w:t>Test brakes with obstacle</w:t>
+            </w:r>
+          </w:p>
+        </w:tc>
+        <w:tc>
+          <w:tcPr>
+            <w:tcW w:w="2884" w:type="dxa"/>
+            <w:gridSpan w:val="2"/>
+          </w:tcPr>
+          <w:p>
+            <w:pPr>
+              <w:pStyle w:val="ListParagraph"/>
+              <w:spacing w:line="276" w:lineRule="auto"/>
+              <w:ind w:left="0"/>
+              <w:rPr>
+                <w:rFonts w:ascii="CMU Serif Roman" w:hAnsi="CMU Serif Roman" w:cs="CMU Serif Roman"/>
+                <w:sz w:val="22"/>
+                <w:szCs w:val="22"/>
+              </w:rPr>
+            </w:pPr>
+            <w:r>
+              <w:rPr>
+                <w:rFonts w:ascii="CMU Serif Roman" w:hAnsi="CMU Serif Roman" w:cs="CMU Serif Roman"/>
+                <w:sz w:val="22"/>
+                <w:szCs w:val="22"/>
+              </w:rPr>
+              <w:t>Both</w:t>
+            </w:r>
+          </w:p>
+        </w:tc>
+        <w:tc>
+          <w:tcPr>
+            <w:tcW w:w="2883" w:type="dxa"/>
+            <w:gridSpan w:val="2"/>
+          </w:tcPr>
+          <w:p>
+            <w:pPr>
+              <w:pStyle w:val="ListParagraph"/>
+              <w:spacing w:line="276" w:lineRule="auto"/>
+              <w:ind w:left="0"/>
+              <w:rPr>
+                <w:rFonts w:ascii="CMU Serif Roman" w:hAnsi="CMU Serif Roman" w:cs="CMU Serif Roman"/>
+                <w:sz w:val="22"/>
+                <w:szCs w:val="22"/>
+              </w:rPr>
+            </w:pPr>
+          </w:p>
+        </w:tc>
+      </w:tr>
+      <w:tr>
+        <w:tc>
+          <w:tcPr>
+            <w:tcW w:w="2863" w:type="dxa"/>
+          </w:tcPr>
+          <w:p>
+            <w:pPr>
+              <w:pStyle w:val="ListParagraph"/>
+              <w:spacing w:line="276" w:lineRule="auto"/>
+              <w:ind w:left="0"/>
+              <w:rPr>
+                <w:rFonts w:ascii="CMU Serif Roman" w:hAnsi="CMU Serif Roman" w:cs="CMU Serif Roman"/>
+                <w:sz w:val="22"/>
+                <w:szCs w:val="22"/>
+              </w:rPr>
+            </w:pPr>
+            <w:r>
+              <w:rPr>
+                <w:rFonts w:ascii="CMU Serif Roman" w:hAnsi="CMU Serif Roman" w:cs="CMU Serif Roman"/>
+                <w:sz w:val="22"/>
+                <w:szCs w:val="22"/>
+              </w:rPr>
+              <w:t>Test steering with obstacle</w:t>
+            </w:r>
+          </w:p>
+        </w:tc>
+        <w:tc>
+          <w:tcPr>
+            <w:tcW w:w="2884" w:type="dxa"/>
+            <w:gridSpan w:val="2"/>
+          </w:tcPr>
+          <w:p>
+            <w:pPr>
+              <w:pStyle w:val="ListParagraph"/>
+              <w:spacing w:line="276" w:lineRule="auto"/>
+              <w:ind w:left="0"/>
+              <w:rPr>
+                <w:rFonts w:ascii="CMU Serif Roman" w:hAnsi="CMU Serif Roman" w:cs="CMU Serif Roman"/>
+                <w:sz w:val="22"/>
+                <w:szCs w:val="22"/>
+              </w:rPr>
+            </w:pPr>
+            <w:r>
+              <w:rPr>
+                <w:rFonts w:ascii="CMU Serif Roman" w:hAnsi="CMU Serif Roman" w:cs="CMU Serif Roman"/>
+                <w:sz w:val="22"/>
+                <w:szCs w:val="22"/>
+              </w:rPr>
+              <w:t>Both</w:t>
+            </w:r>
+          </w:p>
+        </w:tc>
+        <w:tc>
+          <w:tcPr>
+            <w:tcW w:w="2883" w:type="dxa"/>
+            <w:gridSpan w:val="2"/>
+          </w:tcPr>
+          <w:p>
+            <w:pPr>
+              <w:pStyle w:val="ListParagraph"/>
+              <w:spacing w:line="276" w:lineRule="auto"/>
+              <w:ind w:left="0"/>
+              <w:rPr>
+                <w:rFonts w:ascii="CMU Serif Roman" w:hAnsi="CMU Serif Roman" w:cs="CMU Serif Roman"/>
+                <w:sz w:val="22"/>
+                <w:szCs w:val="22"/>
+              </w:rPr>
+            </w:pPr>
+          </w:p>
+        </w:tc>
+      </w:tr>
+      <w:tr>
+        <w:tc>
+          <w:tcPr>
+            <w:tcW w:w="2863" w:type="dxa"/>
+          </w:tcPr>
+          <w:p>
+            <w:pPr>
+              <w:pStyle w:val="ListParagraph"/>
+              <w:spacing w:line="276" w:lineRule="auto"/>
+              <w:ind w:left="0"/>
+              <w:rPr>
+                <w:rFonts w:ascii="CMU Serif Roman" w:hAnsi="CMU Serif Roman" w:cs="CMU Serif Roman"/>
+                <w:sz w:val="22"/>
+                <w:szCs w:val="22"/>
+              </w:rPr>
+            </w:pPr>
+            <w:r>
+              <w:rPr>
+                <w:rFonts w:ascii="CMU Serif Roman" w:hAnsi="CMU Serif Roman" w:cs="CMU Serif Roman"/>
+                <w:sz w:val="22"/>
+                <w:szCs w:val="22"/>
+              </w:rPr>
+              <w:t>Test steering on shorter route</w:t>
+            </w:r>
+          </w:p>
+        </w:tc>
+        <w:tc>
+          <w:tcPr>
+            <w:tcW w:w="2884" w:type="dxa"/>
+            <w:gridSpan w:val="2"/>
+          </w:tcPr>
+          <w:p>
+            <w:pPr>
+              <w:pStyle w:val="ListParagraph"/>
+              <w:spacing w:line="276" w:lineRule="auto"/>
+              <w:ind w:left="0"/>
+              <w:rPr>
+                <w:rFonts w:ascii="CMU Serif Roman" w:hAnsi="CMU Serif Roman" w:cs="CMU Serif Roman"/>
+                <w:sz w:val="22"/>
+                <w:szCs w:val="22"/>
+              </w:rPr>
+            </w:pPr>
+            <w:r>
+              <w:rPr>
+                <w:rFonts w:ascii="CMU Serif Roman" w:hAnsi="CMU Serif Roman" w:cs="CMU Serif Roman"/>
+                <w:sz w:val="22"/>
+                <w:szCs w:val="22"/>
+              </w:rPr>
+              <w:t>Both</w:t>
+            </w:r>
+          </w:p>
+        </w:tc>
+        <w:tc>
+          <w:tcPr>
+            <w:tcW w:w="2883" w:type="dxa"/>
+            <w:gridSpan w:val="2"/>
+          </w:tcPr>
+          <w:p>
+            <w:pPr>
+              <w:pStyle w:val="ListParagraph"/>
+              <w:spacing w:line="276" w:lineRule="auto"/>
+              <w:ind w:left="0"/>
+              <w:rPr>
+                <w:rFonts w:ascii="CMU Serif Roman" w:hAnsi="CMU Serif Roman" w:cs="CMU Serif Roman"/>
+                <w:sz w:val="22"/>
+                <w:szCs w:val="22"/>
+              </w:rPr>
+            </w:pPr>
+          </w:p>
+        </w:tc>
+      </w:tr>
+      <w:tr>
+        <w:tc>
+          <w:tcPr>
+            <w:tcW w:w="2863" w:type="dxa"/>
+          </w:tcPr>
+          <w:p>
+            <w:pPr>
+              <w:pStyle w:val="ListParagraph"/>
+              <w:spacing w:line="276" w:lineRule="auto"/>
+              <w:ind w:left="0"/>
+              <w:rPr>
+                <w:rFonts w:ascii="CMU Serif Roman" w:hAnsi="CMU Serif Roman" w:cs="CMU Serif Roman"/>
+                <w:sz w:val="22"/>
+                <w:szCs w:val="22"/>
+              </w:rPr>
+            </w:pPr>
+            <w:r>
+              <w:rPr>
+                <w:rFonts w:ascii="CMU Serif Roman" w:hAnsi="CMU Serif Roman" w:cs="CMU Serif Roman"/>
+                <w:sz w:val="22"/>
+                <w:szCs w:val="22"/>
+              </w:rPr>
+              <w:t>Test AutoPilot system on hard route</w:t>
+            </w:r>
+          </w:p>
+        </w:tc>
+        <w:tc>
+          <w:tcPr>
+            <w:tcW w:w="2884" w:type="dxa"/>
+            <w:gridSpan w:val="2"/>
+          </w:tcPr>
+          <w:p>
+            <w:pPr>
+              <w:pStyle w:val="ListParagraph"/>
+              <w:spacing w:line="276" w:lineRule="auto"/>
+              <w:ind w:left="0"/>
+              <w:rPr>
+                <w:rFonts w:ascii="CMU Serif Roman" w:hAnsi="CMU Serif Roman" w:cs="CMU Serif Roman"/>
+                <w:sz w:val="22"/>
+                <w:szCs w:val="22"/>
+              </w:rPr>
+            </w:pPr>
+            <w:r>
+              <w:rPr>
+                <w:rFonts w:ascii="CMU Serif Roman" w:hAnsi="CMU Serif Roman" w:cs="CMU Serif Roman"/>
+                <w:sz w:val="22"/>
+                <w:szCs w:val="22"/>
+              </w:rPr>
+              <w:t>Both</w:t>
+            </w:r>
+          </w:p>
+        </w:tc>
+        <w:tc>
+          <w:tcPr>
+            <w:tcW w:w="2883" w:type="dxa"/>
+            <w:gridSpan w:val="2"/>
+          </w:tcPr>
+          <w:p>
+            <w:pPr>
+              <w:pStyle w:val="ListParagraph"/>
+              <w:spacing w:line="276" w:lineRule="auto"/>
+              <w:ind w:left="0"/>
+              <w:rPr>
+                <w:rFonts w:ascii="CMU Serif Roman" w:hAnsi="CMU Serif Roman" w:cs="CMU Serif Roman"/>
+                <w:sz w:val="22"/>
+                <w:szCs w:val="22"/>
+              </w:rPr>
+            </w:pPr>
+          </w:p>
+        </w:tc>
+      </w:tr>
+      <w:tr>
+        <w:tc>
+          <w:tcPr>
+            <w:tcW w:w="2863" w:type="dxa"/>
+          </w:tcPr>
+          <w:p>
+            <w:pPr>
+              <w:pStyle w:val="ListParagraph"/>
+              <w:spacing w:line="276" w:lineRule="auto"/>
+              <w:ind w:left="0"/>
+              <w:rPr>
+                <w:rFonts w:ascii="CMU Serif Roman" w:hAnsi="CMU Serif Roman" w:cs="CMU Serif Roman"/>
+                <w:sz w:val="22"/>
+                <w:szCs w:val="22"/>
+              </w:rPr>
+            </w:pPr>
+            <w:r>
+              <w:rPr>
+                <w:rFonts w:ascii="CMU Serif Roman" w:hAnsi="CMU Serif Roman" w:cs="CMU Serif Roman"/>
+                <w:sz w:val="22"/>
+                <w:szCs w:val="22"/>
+              </w:rPr>
+              <w:t>Test steering with diff camera position (self-trained)</w:t>
+            </w:r>
+          </w:p>
+        </w:tc>
+        <w:tc>
+          <w:tcPr>
+            <w:tcW w:w="2884" w:type="dxa"/>
+            <w:gridSpan w:val="2"/>
+          </w:tcPr>
+          <w:p>
+            <w:pPr>
+              <w:pStyle w:val="ListParagraph"/>
+              <w:spacing w:line="276" w:lineRule="auto"/>
+              <w:ind w:left="0"/>
+              <w:rPr>
+                <w:rFonts w:ascii="CMU Serif Roman" w:hAnsi="CMU Serif Roman" w:cs="CMU Serif Roman"/>
+                <w:sz w:val="22"/>
+                <w:szCs w:val="22"/>
+              </w:rPr>
+            </w:pPr>
+            <w:r>
+              <w:rPr>
+                <w:rFonts w:ascii="CMU Serif Roman" w:hAnsi="CMU Serif Roman" w:cs="CMU Serif Roman"/>
+                <w:sz w:val="22"/>
+                <w:szCs w:val="22"/>
+              </w:rPr>
+              <w:t>Both</w:t>
+            </w:r>
+          </w:p>
+        </w:tc>
+        <w:tc>
+          <w:tcPr>
+            <w:tcW w:w="2883" w:type="dxa"/>
+            <w:gridSpan w:val="2"/>
+          </w:tcPr>
+          <w:p>
+            <w:pPr>
+              <w:pStyle w:val="ListParagraph"/>
+              <w:spacing w:line="276" w:lineRule="auto"/>
+              <w:ind w:left="0"/>
+              <w:rPr>
+                <w:rFonts w:ascii="CMU Serif Roman" w:hAnsi="CMU Serif Roman" w:cs="CMU Serif Roman"/>
+                <w:sz w:val="22"/>
+                <w:szCs w:val="22"/>
+              </w:rPr>
+            </w:pPr>
+          </w:p>
+        </w:tc>
+      </w:tr>
+      <w:tr>
+        <w:tc>
+          <w:tcPr>
+            <w:tcW w:w="2863" w:type="dxa"/>
+          </w:tcPr>
+          <w:p>
+            <w:pPr>
+              <w:pStyle w:val="ListParagraph"/>
+              <w:spacing w:line="276" w:lineRule="auto"/>
+              <w:ind w:left="0"/>
+              <w:rPr>
+                <w:rFonts w:ascii="CMU Serif Roman" w:hAnsi="CMU Serif Roman" w:cs="CMU Serif Roman"/>
+                <w:sz w:val="22"/>
+                <w:szCs w:val="22"/>
+              </w:rPr>
+            </w:pPr>
+            <w:r>
+              <w:rPr>
+                <w:rFonts w:ascii="CMU Serif Roman" w:hAnsi="CMU Serif Roman" w:cs="CMU Serif Roman"/>
+                <w:sz w:val="22"/>
+                <w:szCs w:val="22"/>
+              </w:rPr>
+              <w:t>Test steering with diff camera position (</w:t>
+            </w:r>
+            <w:r>
+              <w:rPr>
+                <w:rFonts w:ascii="CMU Serif Roman" w:hAnsi="CMU Serif Roman" w:cs="CMU Serif Roman"/>
+                <w:sz w:val="22"/>
+                <w:szCs w:val="22"/>
+              </w:rPr>
+              <w:t>autumn system</w:t>
+            </w:r>
+            <w:r>
+              <w:rPr>
+                <w:rFonts w:ascii="CMU Serif Roman" w:hAnsi="CMU Serif Roman" w:cs="CMU Serif Roman"/>
+                <w:sz w:val="22"/>
+                <w:szCs w:val="22"/>
+              </w:rPr>
+              <w:t>)</w:t>
+            </w:r>
+          </w:p>
+        </w:tc>
+        <w:tc>
+          <w:tcPr>
+            <w:tcW w:w="2884" w:type="dxa"/>
+            <w:gridSpan w:val="2"/>
+          </w:tcPr>
+          <w:p>
+            <w:pPr>
+              <w:pStyle w:val="ListParagraph"/>
+              <w:spacing w:line="276" w:lineRule="auto"/>
+              <w:ind w:left="0"/>
+              <w:rPr>
+                <w:rFonts w:ascii="CMU Serif Roman" w:hAnsi="CMU Serif Roman" w:cs="CMU Serif Roman"/>
+                <w:sz w:val="22"/>
+                <w:szCs w:val="22"/>
+              </w:rPr>
+            </w:pPr>
+            <w:r>
+              <w:rPr>
+                <w:rFonts w:ascii="CMU Serif Roman" w:hAnsi="CMU Serif Roman" w:cs="CMU Serif Roman"/>
+                <w:sz w:val="22"/>
+                <w:szCs w:val="22"/>
+              </w:rPr>
+              <w:t>Both</w:t>
+            </w:r>
+          </w:p>
+        </w:tc>
+        <w:tc>
+          <w:tcPr>
+            <w:tcW w:w="2883" w:type="dxa"/>
+            <w:gridSpan w:val="2"/>
+          </w:tcPr>
+          <w:p>
+            <w:pPr>
+              <w:pStyle w:val="ListParagraph"/>
+              <w:spacing w:line="276" w:lineRule="auto"/>
+              <w:ind w:left="0"/>
+              <w:rPr>
+                <w:rFonts w:ascii="CMU Serif Roman" w:hAnsi="CMU Serif Roman" w:cs="CMU Serif Roman"/>
+                <w:sz w:val="22"/>
+                <w:szCs w:val="22"/>
+              </w:rPr>
+            </w:pPr>
+          </w:p>
+        </w:tc>
+      </w:tr>
+      <w:tr>
+        <w:tc>
+          <w:tcPr>
+            <w:tcW w:w="8630" w:type="dxa"/>
+            <w:gridSpan w:val="5"/>
+          </w:tcPr>
+          <w:p>
+            <w:pPr>
+              <w:pStyle w:val="ListParagraph"/>
+              <w:spacing w:line="276" w:lineRule="auto"/>
+              <w:ind w:left="0"/>
+              <w:jc w:val="center"/>
+              <w:rPr>
+                <w:rFonts w:ascii="CMU Serif Roman" w:hAnsi="CMU Serif Roman" w:cs="CMU Serif Roman"/>
+                <w:sz w:val="22"/>
+                <w:szCs w:val="22"/>
+              </w:rPr>
+            </w:pPr>
+            <w:r>
+              <w:rPr>
+                <w:rFonts w:ascii="CMU Serif Roman" w:hAnsi="CMU Serif Roman" w:cs="CMU Serif Roman"/>
+                <w:sz w:val="22"/>
+                <w:szCs w:val="22"/>
+              </w:rPr>
+              <w:t>Others</w:t>
+            </w:r>
+          </w:p>
+        </w:tc>
+      </w:tr>
+      <w:tr>
+        <w:tc>
+          <w:tcPr>
+            <w:tcW w:w="2876" w:type="dxa"/>
+            <w:gridSpan w:val="2"/>
+          </w:tcPr>
+          <w:p>
+            <w:pPr>
+              <w:pStyle w:val="ListParagraph"/>
+              <w:spacing w:line="276" w:lineRule="auto"/>
+              <w:ind w:left="0"/>
+              <w:rPr>
+                <w:rFonts w:ascii="CMU Serif Roman" w:hAnsi="CMU Serif Roman" w:cs="CMU Serif Roman"/>
+                <w:sz w:val="22"/>
+                <w:szCs w:val="22"/>
+              </w:rPr>
+            </w:pPr>
+            <w:r>
+              <w:rPr>
+                <w:rFonts w:ascii="CMU Serif Roman" w:hAnsi="CMU Serif Roman" w:cs="CMU Serif Roman"/>
+                <w:sz w:val="22"/>
+                <w:szCs w:val="22"/>
+              </w:rPr>
+              <w:t>Make test date program</w:t>
+            </w:r>
+          </w:p>
+        </w:tc>
+        <w:tc>
+          <w:tcPr>
+            <w:tcW w:w="2877" w:type="dxa"/>
+            <w:gridSpan w:val="2"/>
+          </w:tcPr>
+          <w:p>
+            <w:pPr>
+              <w:pStyle w:val="ListParagraph"/>
+              <w:spacing w:line="276" w:lineRule="auto"/>
+              <w:ind w:left="0"/>
+              <w:rPr>
+                <w:rFonts w:ascii="CMU Serif Roman" w:hAnsi="CMU Serif Roman" w:cs="CMU Serif Roman"/>
+                <w:sz w:val="22"/>
+                <w:szCs w:val="22"/>
+              </w:rPr>
+            </w:pPr>
+            <w:r>
+              <w:rPr>
+                <w:rFonts w:ascii="CMU Serif Roman" w:hAnsi="CMU Serif Roman" w:cs="CMU Serif Roman"/>
+                <w:sz w:val="22"/>
+                <w:szCs w:val="22"/>
+              </w:rPr>
+              <w:t>Neil</w:t>
+            </w:r>
+          </w:p>
+        </w:tc>
+        <w:tc>
+          <w:tcPr>
+            <w:tcW w:w="2877" w:type="dxa"/>
+          </w:tcPr>
+          <w:p>
+            <w:pPr>
+              <w:pStyle w:val="ListParagraph"/>
+              <w:spacing w:line="276" w:lineRule="auto"/>
+              <w:ind w:left="0"/>
+              <w:jc w:val="center"/>
+              <w:rPr>
+                <w:rFonts w:ascii="CMU Serif Roman" w:hAnsi="CMU Serif Roman" w:cs="CMU Serif Roman"/>
+                <w:sz w:val="22"/>
+                <w:szCs w:val="22"/>
+              </w:rPr>
+            </w:pPr>
+          </w:p>
+        </w:tc>
+      </w:tr>
+      <w:tr>
+        <w:tc>
+          <w:tcPr>
+            <w:tcW w:w="2876" w:type="dxa"/>
+            <w:gridSpan w:val="2"/>
+          </w:tcPr>
+          <w:p>
+            <w:pPr>
+              <w:pStyle w:val="ListParagraph"/>
+              <w:spacing w:line="276" w:lineRule="auto"/>
+              <w:ind w:left="0"/>
+              <w:rPr>
+                <w:rFonts w:ascii="CMU Serif Roman" w:hAnsi="CMU Serif Roman" w:cs="CMU Serif Roman"/>
+                <w:sz w:val="22"/>
+                <w:szCs w:val="22"/>
+              </w:rPr>
+            </w:pPr>
+            <w:r>
+              <w:rPr>
+                <w:rFonts w:ascii="CMU Serif Roman" w:hAnsi="CMU Serif Roman" w:cs="CMU Serif Roman"/>
+                <w:sz w:val="22"/>
+                <w:szCs w:val="22"/>
+              </w:rPr>
+              <w:t>Print test day program</w:t>
+            </w:r>
+          </w:p>
+        </w:tc>
+        <w:tc>
+          <w:tcPr>
+            <w:tcW w:w="2877" w:type="dxa"/>
+            <w:gridSpan w:val="2"/>
+          </w:tcPr>
+          <w:p>
+            <w:pPr>
+              <w:pStyle w:val="ListParagraph"/>
+              <w:spacing w:line="276" w:lineRule="auto"/>
+              <w:ind w:left="0"/>
+              <w:rPr>
+                <w:rFonts w:ascii="CMU Serif Roman" w:hAnsi="CMU Serif Roman" w:cs="CMU Serif Roman"/>
+                <w:sz w:val="22"/>
+                <w:szCs w:val="22"/>
+              </w:rPr>
+            </w:pPr>
+            <w:r>
+              <w:rPr>
+                <w:rFonts w:ascii="CMU Serif Roman" w:hAnsi="CMU Serif Roman" w:cs="CMU Serif Roman"/>
+                <w:sz w:val="22"/>
+                <w:szCs w:val="22"/>
+              </w:rPr>
+              <w:t>Neil</w:t>
+            </w:r>
+          </w:p>
+        </w:tc>
+        <w:tc>
+          <w:tcPr>
+            <w:tcW w:w="2877" w:type="dxa"/>
+          </w:tcPr>
+          <w:p>
+            <w:pPr>
+              <w:pStyle w:val="ListParagraph"/>
+              <w:spacing w:line="276" w:lineRule="auto"/>
+              <w:ind w:left="0"/>
+              <w:jc w:val="center"/>
+              <w:rPr>
+                <w:rFonts w:ascii="CMU Serif Roman" w:hAnsi="CMU Serif Roman" w:cs="CMU Serif Roman"/>
+                <w:sz w:val="22"/>
+                <w:szCs w:val="22"/>
+              </w:rPr>
+            </w:pPr>
+          </w:p>
+        </w:tc>
+      </w:tr>
+      <w:tr>
+        <w:tc>
+          <w:tcPr>
+            <w:tcW w:w="2876" w:type="dxa"/>
+            <w:gridSpan w:val="2"/>
+          </w:tcPr>
+          <w:p>
+            <w:pPr>
+              <w:pStyle w:val="ListParagraph"/>
+              <w:spacing w:line="276" w:lineRule="auto"/>
+              <w:ind w:left="0"/>
+              <w:rPr>
+                <w:rFonts w:ascii="CMU Serif Roman" w:hAnsi="CMU Serif Roman" w:cs="CMU Serif Roman"/>
+                <w:sz w:val="22"/>
+                <w:szCs w:val="22"/>
+              </w:rPr>
+            </w:pPr>
+            <w:r>
+              <w:rPr>
+                <w:rFonts w:ascii="CMU Serif Roman" w:hAnsi="CMU Serif Roman" w:cs="CMU Serif Roman"/>
+                <w:sz w:val="22"/>
+                <w:szCs w:val="22"/>
+              </w:rPr>
+              <w:t>Borrow another GoPro</w:t>
+            </w:r>
+          </w:p>
+        </w:tc>
+        <w:tc>
+          <w:tcPr>
+            <w:tcW w:w="2877" w:type="dxa"/>
+            <w:gridSpan w:val="2"/>
+          </w:tcPr>
+          <w:p>
+            <w:pPr>
+              <w:pStyle w:val="ListParagraph"/>
+              <w:spacing w:line="276" w:lineRule="auto"/>
+              <w:ind w:left="0"/>
+              <w:rPr>
+                <w:rFonts w:ascii="CMU Serif Roman" w:hAnsi="CMU Serif Roman" w:cs="CMU Serif Roman"/>
+                <w:sz w:val="22"/>
+                <w:szCs w:val="22"/>
+              </w:rPr>
+            </w:pPr>
+            <w:r>
+              <w:rPr>
+                <w:rFonts w:ascii="CMU Serif Roman" w:hAnsi="CMU Serif Roman" w:cs="CMU Serif Roman"/>
+                <w:sz w:val="22"/>
+                <w:szCs w:val="22"/>
+              </w:rPr>
+              <w:t>Michael</w:t>
+            </w:r>
+          </w:p>
+        </w:tc>
+        <w:tc>
+          <w:tcPr>
+            <w:tcW w:w="2877" w:type="dxa"/>
+          </w:tcPr>
+          <w:p>
+            <w:pPr>
+              <w:pStyle w:val="ListParagraph"/>
+              <w:spacing w:line="276" w:lineRule="auto"/>
+              <w:ind w:left="0"/>
+              <w:jc w:val="center"/>
+              <w:rPr>
+                <w:rFonts w:ascii="CMU Serif Roman" w:hAnsi="CMU Serif Roman" w:cs="CMU Serif Roman"/>
+                <w:sz w:val="22"/>
+                <w:szCs w:val="22"/>
+              </w:rPr>
+            </w:pPr>
+          </w:p>
+        </w:tc>
+      </w:tr>
+      <w:tr>
+        <w:tc>
+          <w:tcPr>
+            <w:tcW w:w="2876" w:type="dxa"/>
+            <w:gridSpan w:val="2"/>
+          </w:tcPr>
+          <w:p>
+            <w:pPr>
+              <w:pStyle w:val="ListParagraph"/>
+              <w:spacing w:line="276" w:lineRule="auto"/>
+              <w:ind w:left="0"/>
+              <w:rPr>
+                <w:rFonts w:ascii="CMU Serif Roman" w:hAnsi="CMU Serif Roman" w:cs="CMU Serif Roman"/>
+                <w:sz w:val="22"/>
+                <w:szCs w:val="22"/>
+              </w:rPr>
+            </w:pPr>
+            <w:r>
+              <w:rPr>
+                <w:rFonts w:ascii="CMU Serif Roman" w:hAnsi="CMU Serif Roman" w:cs="CMU Serif Roman"/>
+                <w:sz w:val="22"/>
+                <w:szCs w:val="22"/>
+              </w:rPr>
+              <w:t>Prepare two GoPros</w:t>
+            </w:r>
+          </w:p>
+        </w:tc>
+        <w:tc>
+          <w:tcPr>
+            <w:tcW w:w="2877" w:type="dxa"/>
+            <w:gridSpan w:val="2"/>
+          </w:tcPr>
+          <w:p>
+            <w:pPr>
+              <w:pStyle w:val="ListParagraph"/>
+              <w:spacing w:line="276" w:lineRule="auto"/>
+              <w:ind w:left="0"/>
+              <w:rPr>
+                <w:rFonts w:ascii="CMU Serif Roman" w:hAnsi="CMU Serif Roman" w:cs="CMU Serif Roman"/>
+                <w:sz w:val="22"/>
+                <w:szCs w:val="22"/>
+              </w:rPr>
+            </w:pPr>
+            <w:r>
+              <w:rPr>
+                <w:rFonts w:ascii="CMU Serif Roman" w:hAnsi="CMU Serif Roman" w:cs="CMU Serif Roman"/>
+                <w:sz w:val="22"/>
+                <w:szCs w:val="22"/>
+              </w:rPr>
+              <w:t>Both</w:t>
+            </w:r>
+          </w:p>
+        </w:tc>
+        <w:tc>
+          <w:tcPr>
+            <w:tcW w:w="2877" w:type="dxa"/>
+          </w:tcPr>
+          <w:p>
+            <w:pPr>
+              <w:pStyle w:val="ListParagraph"/>
+              <w:spacing w:line="276" w:lineRule="auto"/>
+              <w:ind w:left="0"/>
+              <w:jc w:val="center"/>
+              <w:rPr>
+                <w:rFonts w:ascii="CMU Serif Roman" w:hAnsi="CMU Serif Roman" w:cs="CMU Serif Roman"/>
+                <w:sz w:val="22"/>
+                <w:szCs w:val="22"/>
+              </w:rPr>
+            </w:pPr>
+          </w:p>
+        </w:tc>
+      </w:tr>
+      <w:tr>
+        <w:tc>
+          <w:tcPr>
+            <w:tcW w:w="2876" w:type="dxa"/>
+            <w:gridSpan w:val="2"/>
+          </w:tcPr>
+          <w:p>
+            <w:pPr>
+              <w:pStyle w:val="ListParagraph"/>
+              <w:spacing w:line="276" w:lineRule="auto"/>
+              <w:ind w:left="0"/>
+              <w:rPr>
+                <w:rFonts w:ascii="CMU Serif Roman" w:hAnsi="CMU Serif Roman" w:cs="CMU Serif Roman"/>
+                <w:sz w:val="22"/>
+                <w:szCs w:val="22"/>
+              </w:rPr>
+            </w:pPr>
+            <w:r>
+              <w:rPr>
+                <w:rFonts w:ascii="CMU Serif Roman" w:hAnsi="CMU Serif Roman" w:cs="CMU Serif Roman"/>
+                <w:sz w:val="22"/>
+                <w:szCs w:val="22"/>
+              </w:rPr>
+              <w:t xml:space="preserve">Prepare </w:t>
+            </w:r>
+            <w:r>
+              <w:rPr>
+                <w:rFonts w:ascii="CMU Serif Roman" w:hAnsi="CMU Serif Roman" w:cs="CMU Serif Roman"/>
+                <w:sz w:val="22"/>
+                <w:szCs w:val="22"/>
+              </w:rPr>
+              <w:t>handheld transceivers</w:t>
+            </w:r>
+          </w:p>
+        </w:tc>
+        <w:tc>
+          <w:tcPr>
+            <w:tcW w:w="2877" w:type="dxa"/>
+            <w:gridSpan w:val="2"/>
+          </w:tcPr>
+          <w:p>
+            <w:pPr>
+              <w:pStyle w:val="ListParagraph"/>
+              <w:spacing w:line="276" w:lineRule="auto"/>
+              <w:ind w:left="0"/>
+              <w:rPr>
+                <w:rFonts w:ascii="CMU Serif Roman" w:hAnsi="CMU Serif Roman" w:cs="CMU Serif Roman"/>
+                <w:sz w:val="22"/>
+                <w:szCs w:val="22"/>
+              </w:rPr>
+            </w:pPr>
+            <w:r>
+              <w:rPr>
+                <w:rFonts w:ascii="CMU Serif Roman" w:hAnsi="CMU Serif Roman" w:cs="CMU Serif Roman"/>
+                <w:sz w:val="22"/>
+                <w:szCs w:val="22"/>
+              </w:rPr>
+              <w:t>Both</w:t>
+            </w:r>
+          </w:p>
+        </w:tc>
+        <w:tc>
+          <w:tcPr>
+            <w:tcW w:w="2877" w:type="dxa"/>
+          </w:tcPr>
+          <w:p>
+            <w:pPr>
+              <w:pStyle w:val="ListParagraph"/>
+              <w:spacing w:line="276" w:lineRule="auto"/>
+              <w:ind w:left="0"/>
+              <w:jc w:val="center"/>
+              <w:rPr>
+                <w:rFonts w:ascii="CMU Serif Roman" w:hAnsi="CMU Serif Roman" w:cs="CMU Serif Roman"/>
+                <w:sz w:val="22"/>
+                <w:szCs w:val="22"/>
+              </w:rPr>
+            </w:pPr>
+          </w:p>
+        </w:tc>
+      </w:tr>
+    </w:tbl>
     <w:p>
       <w:pPr>
-        <w:spacing w:line="360" w:lineRule="auto"/>
+        <w:pStyle w:val="ListParagraph"/>
+        <w:spacing w:line="276" w:lineRule="auto"/>
         <w:rPr>
           <w:rFonts w:ascii="CMU Serif Roman" w:hAnsi="CMU Serif Roman" w:cs="CMU Serif Roman"/>
           <w:sz w:val="22"/>
           <w:szCs w:val="22"/>
         </w:rPr>
       </w:pPr>
-      <w:r>
-        <w:rPr>
-          <w:rFonts w:ascii="CMU Serif Roman" w:hAnsi="CMU Serif Roman" w:cs="CMU Serif Roman"/>
-          <w:sz w:val="22"/>
-          <w:szCs w:val="22"/>
-        </w:rPr>
-        <w:t>Testing Date ________</w:t>
-      </w:r>
-      <w:r>
-        <w:rPr>
-          <w:rFonts w:ascii="CMU Serif Roman" w:hAnsi="CMU Serif Roman" w:cs="CMU Serif Roman"/>
-          <w:sz w:val="22"/>
-          <w:szCs w:val="22"/>
-        </w:rPr>
-        <w:t>____</w:t>
-      </w:r>
-      <w:r>
-        <w:rPr>
-          <w:rFonts w:ascii="CMU Serif Roman" w:hAnsi="CMU Serif Roman" w:cs="CMU Serif Roman"/>
-          <w:sz w:val="22"/>
-          <w:szCs w:val="22"/>
-        </w:rPr>
-        <w:t>_____</w:t>
-      </w:r>
-    </w:p>
-    <w:p>
-      <w:pPr>
-        <w:spacing w:line="360" w:lineRule="auto"/>
-        <w:rPr>
-          <w:rFonts w:ascii="CMU Serif Roman" w:hAnsi="CMU Serif Roman" w:cs="CMU Serif Roman"/>
-          <w:sz w:val="22"/>
-          <w:szCs w:val="22"/>
-        </w:rPr>
-      </w:pPr>
-      <w:r>
-        <w:rPr>
-          <w:rFonts w:ascii="CMU Serif Roman" w:hAnsi="CMU Serif Roman" w:cs="CMU Serif Roman"/>
-          <w:sz w:val="22"/>
-          <w:szCs w:val="22"/>
-        </w:rPr>
-        <w:t>Supervisor  _________</w:t>
-      </w:r>
-      <w:r>
-        <w:rPr>
-          <w:rFonts w:ascii="CMU Serif Roman" w:hAnsi="CMU Serif Roman" w:cs="CMU Serif Roman"/>
-          <w:sz w:val="22"/>
-          <w:szCs w:val="22"/>
-        </w:rPr>
-        <w:t>____</w:t>
-      </w:r>
-      <w:r>
-        <w:rPr>
-          <w:rFonts w:ascii="CMU Serif Roman" w:hAnsi="CMU Serif Roman" w:cs="CMU Serif Roman"/>
-          <w:sz w:val="22"/>
-          <w:szCs w:val="22"/>
-        </w:rPr>
-        <w:t>_____</w:t>
-      </w:r>
-    </w:p>
-    <w:p>
-      <w:pPr>
-        <w:spacing w:line="360" w:lineRule="auto"/>
-        <w:rPr>
-          <w:rFonts w:ascii="CMU Serif Roman" w:hAnsi="CMU Serif Roman" w:cs="CMU Serif Roman"/>
-          <w:sz w:val="22"/>
-          <w:szCs w:val="22"/>
-        </w:rPr>
-      </w:pPr>
-      <w:r>
-        <w:rPr>
-          <w:rFonts w:ascii="CMU Serif Roman" w:hAnsi="CMU Serif Roman" w:cs="CMU Serif Roman"/>
-          <w:sz w:val="22"/>
-          <w:szCs w:val="22"/>
-        </w:rPr>
-        <w:t>Notes ____________</w:t>
-      </w:r>
-      <w:r>
-        <w:rPr>
-          <w:rFonts w:ascii="CMU Serif Roman" w:hAnsi="CMU Serif Roman" w:cs="CMU Serif Roman"/>
-          <w:sz w:val="22"/>
-          <w:szCs w:val="22"/>
-        </w:rPr>
-        <w:t>____</w:t>
-      </w:r>
-      <w:r>
-        <w:rPr>
-          <w:rFonts w:ascii="CMU Serif Roman" w:hAnsi="CMU Serif Roman" w:cs="CMU Serif Roman"/>
-          <w:sz w:val="22"/>
-          <w:szCs w:val="22"/>
-        </w:rPr>
-        <w:t>_____</w:t>
-      </w:r>
-    </w:p>
-    <w:p>
-      <w:pPr>
-        <w:spacing w:line="360" w:lineRule="auto"/>
-        <w:rPr>
-          <w:rFonts w:ascii="CMU Serif Roman" w:hAnsi="CMU Serif Roman" w:cs="CMU Serif Roman"/>
-          <w:sz w:val="22"/>
-          <w:szCs w:val="22"/>
-        </w:rPr>
-      </w:pPr>
-      <w:r>
-        <w:rPr>
-          <w:rFonts w:ascii="CMU Serif Roman" w:hAnsi="CMU Serif Roman" w:cs="CMU Serif Roman"/>
-          <w:sz w:val="22"/>
-          <w:szCs w:val="22"/>
-        </w:rPr>
-        <w:t xml:space="preserve">        </w:t>
-      </w:r>
-      <w:r>
-        <w:rPr>
-          <w:rFonts w:ascii="CMU Serif Roman" w:hAnsi="CMU Serif Roman" w:cs="CMU Serif Roman"/>
-          <w:sz w:val="22"/>
-          <w:szCs w:val="22"/>
-        </w:rPr>
-        <w:t>________________</w:t>
-      </w:r>
-      <w:r>
-        <w:rPr>
-          <w:rFonts w:ascii="CMU Serif Roman" w:hAnsi="CMU Serif Roman" w:cs="CMU Serif Roman"/>
-          <w:sz w:val="22"/>
-          <w:szCs w:val="22"/>
-        </w:rPr>
-        <w:t>_____</w:t>
-      </w:r>
-    </w:p>
-    <w:p>
-      <w:pPr>
-        <w:spacing w:line="360" w:lineRule="auto"/>
-        <w:rPr>
-          <w:rFonts w:ascii="CMU Serif Roman" w:hAnsi="CMU Serif Roman" w:cs="CMU Serif Roman"/>
-          <w:sz w:val="22"/>
-          <w:szCs w:val="22"/>
-        </w:rPr>
-      </w:pPr>
-    </w:p>
-    <w:p>
-      <w:pPr>
-        <w:spacing w:line="360" w:lineRule="auto"/>
-        <w:rPr>
-          <w:rFonts w:ascii="CMU Serif Roman" w:hAnsi="CMU Serif Roman" w:cs="CMU Serif Roman"/>
-          <w:sz w:val="22"/>
-          <w:szCs w:val="22"/>
-        </w:rPr>
-      </w:pPr>
-      <w:r>
-        <w:rPr>
-          <w:rFonts w:ascii="CMU Serif Roman" w:hAnsi="CMU Serif Roman" w:cs="CMU Serif Roman"/>
-          <w:sz w:val="22"/>
-          <w:szCs w:val="22"/>
-        </w:rPr>
-        <w:t>Safety</w:t>
-      </w:r>
-    </w:p>
-    <w:p>
-      <w:pPr>
-        <w:pStyle w:val="ListParagraph"/>
-        <w:numPr>
-          <w:ilvl w:val="0"/>
-          <w:numId w:val="3"/>
-        </w:numPr>
-        <w:spacing w:line="360" w:lineRule="auto"/>
-        <w:rPr>
-          <w:rFonts w:ascii="CMU Serif Roman" w:hAnsi="CMU Serif Roman" w:cs="CMU Serif Roman"/>
-          <w:sz w:val="22"/>
-          <w:szCs w:val="22"/>
-        </w:rPr>
-      </w:pPr>
-      <w:r>
-        <w:rPr>
-          <w:rFonts w:ascii="CMU Serif Roman" w:hAnsi="CMU Serif Roman" w:cs="CMU Serif Roman"/>
-          <w:sz w:val="22"/>
-          <w:szCs w:val="22"/>
-        </w:rPr>
-        <w:t>Auto/Manual switch</w:t>
-      </w:r>
-    </w:p>
-    <w:p>
-      <w:pPr>
-        <w:spacing w:line="360" w:lineRule="auto"/>
-        <w:rPr>
-          <w:rFonts w:ascii="CMU Serif Roman" w:hAnsi="CMU Serif Roman" w:cs="CMU Serif Roman"/>
-          <w:sz w:val="22"/>
-          <w:szCs w:val="22"/>
-        </w:rPr>
-      </w:pPr>
-      <w:r>
-        <w:rPr>
-          <w:rFonts w:ascii="CMU Serif Roman" w:hAnsi="CMU Serif Roman" w:cs="CMU Serif Roman"/>
-          <w:sz w:val="22"/>
-          <w:szCs w:val="22"/>
-        </w:rPr>
-        <w:t>Hardware</w:t>
-      </w:r>
-    </w:p>
-    <w:p>
-      <w:pPr>
-        <w:pStyle w:val="ListParagraph"/>
-        <w:numPr>
-          <w:ilvl w:val="0"/>
-          <w:numId w:val="1"/>
-        </w:numPr>
-        <w:spacing w:line="360" w:lineRule="auto"/>
-        <w:rPr>
-          <w:rFonts w:ascii="CMU Serif Roman" w:hAnsi="CMU Serif Roman" w:cs="CMU Serif Roman"/>
-          <w:sz w:val="22"/>
-          <w:szCs w:val="22"/>
-        </w:rPr>
-      </w:pPr>
-      <w:r>
-        <w:rPr>
-          <w:rFonts w:ascii="CMU Serif Roman" w:hAnsi="CMU Serif Roman" w:cs="CMU Serif Roman"/>
-          <w:sz w:val="22"/>
-          <w:szCs w:val="22"/>
-        </w:rPr>
-        <w:t>Camera Connection</w:t>
-      </w:r>
-    </w:p>
-    <w:p>
-      <w:pPr>
-        <w:pStyle w:val="ListParagraph"/>
-        <w:numPr>
-          <w:ilvl w:val="0"/>
-          <w:numId w:val="1"/>
-        </w:numPr>
-        <w:spacing w:line="360" w:lineRule="auto"/>
-        <w:rPr>
-          <w:rFonts w:ascii="CMU Serif Roman" w:hAnsi="CMU Serif Roman" w:cs="CMU Serif Roman"/>
-          <w:sz w:val="22"/>
-          <w:szCs w:val="22"/>
-        </w:rPr>
-      </w:pPr>
-      <w:r>
-        <w:rPr>
-          <w:rFonts w:ascii="CMU Serif Roman" w:hAnsi="CMU Serif Roman" w:cs="CMU Serif Roman"/>
-          <w:sz w:val="22"/>
-          <w:szCs w:val="22"/>
-        </w:rPr>
-        <w:t>Camera Position</w:t>
-      </w:r>
-    </w:p>
-    <w:p>
-      <w:pPr>
-        <w:pStyle w:val="ListParagraph"/>
-        <w:numPr>
-          <w:ilvl w:val="0"/>
-          <w:numId w:val="1"/>
-        </w:numPr>
-        <w:spacing w:line="360" w:lineRule="auto"/>
-        <w:rPr>
-          <w:rFonts w:ascii="CMU Serif Roman" w:hAnsi="CMU Serif Roman" w:cs="CMU Serif Roman"/>
-          <w:sz w:val="22"/>
-          <w:szCs w:val="22"/>
-        </w:rPr>
-      </w:pPr>
-      <w:r>
-        <w:rPr>
-          <w:rFonts w:ascii="CMU Serif Roman" w:hAnsi="CMU Serif Roman" w:cs="CMU Serif Roman"/>
-          <w:sz w:val="22"/>
-          <w:szCs w:val="22"/>
-        </w:rPr>
-        <w:t>USB connections</w:t>
-      </w:r>
-    </w:p>
-    <w:p>
-      <w:pPr>
-        <w:pStyle w:val="ListParagraph"/>
-        <w:numPr>
-          <w:ilvl w:val="0"/>
-          <w:numId w:val="1"/>
-        </w:numPr>
-        <w:spacing w:line="360" w:lineRule="auto"/>
-        <w:rPr>
-          <w:rFonts w:ascii="CMU Serif Roman" w:hAnsi="CMU Serif Roman" w:cs="CMU Serif Roman"/>
-          <w:sz w:val="22"/>
-          <w:szCs w:val="22"/>
-        </w:rPr>
-      </w:pPr>
-      <w:r>
-        <w:rPr>
-          <w:rFonts w:ascii="CMU Serif Roman" w:hAnsi="CMU Serif Roman" w:cs="CMU Serif Roman"/>
-          <w:sz w:val="22"/>
-          <w:szCs w:val="22"/>
-        </w:rPr>
-        <w:t>Steering battery voltage: v___</w:t>
-      </w:r>
-    </w:p>
-    <w:p>
-      <w:pPr>
-        <w:pStyle w:val="ListParagraph"/>
-        <w:numPr>
-          <w:ilvl w:val="0"/>
-          <w:numId w:val="1"/>
-        </w:numPr>
-        <w:spacing w:line="360" w:lineRule="auto"/>
-        <w:rPr>
-          <w:rFonts w:ascii="CMU Serif Roman" w:hAnsi="CMU Serif Roman" w:cs="CMU Serif Roman"/>
-          <w:sz w:val="22"/>
-          <w:szCs w:val="22"/>
-        </w:rPr>
-      </w:pPr>
-      <w:r>
-        <w:rPr>
-          <w:rFonts w:ascii="CMU Serif Roman" w:hAnsi="CMU Serif Roman" w:cs="CMU Serif Roman"/>
-          <w:sz w:val="22"/>
-          <w:szCs w:val="22"/>
-        </w:rPr>
-        <w:t>Steering battery clips connection</w:t>
-      </w:r>
-    </w:p>
-    <w:p>
-      <w:pPr>
-        <w:pStyle w:val="ListParagraph"/>
-        <w:numPr>
-          <w:ilvl w:val="0"/>
-          <w:numId w:val="1"/>
-        </w:numPr>
-        <w:spacing w:line="360" w:lineRule="auto"/>
-        <w:rPr>
-          <w:rFonts w:ascii="CMU Serif Roman" w:hAnsi="CMU Serif Roman" w:cs="CMU Serif Roman"/>
-          <w:sz w:val="22"/>
-          <w:szCs w:val="22"/>
-        </w:rPr>
-      </w:pPr>
-      <w:r>
-        <w:rPr>
-          <w:rFonts w:ascii="CMU Serif Roman" w:hAnsi="CMU Serif Roman" w:cs="CMU Serif Roman"/>
-          <w:sz w:val="22"/>
-          <w:szCs w:val="22"/>
-        </w:rPr>
-        <w:t>Arduino motor controller connection</w:t>
-      </w:r>
-    </w:p>
-    <w:p>
-      <w:pPr>
-        <w:pStyle w:val="ListParagraph"/>
-        <w:numPr>
-          <w:ilvl w:val="0"/>
-          <w:numId w:val="1"/>
-        </w:numPr>
-        <w:spacing w:line="360" w:lineRule="auto"/>
-        <w:rPr>
-          <w:rFonts w:ascii="CMU Serif Roman" w:hAnsi="CMU Serif Roman" w:cs="CMU Serif Roman"/>
-          <w:sz w:val="22"/>
-          <w:szCs w:val="22"/>
-        </w:rPr>
-      </w:pPr>
-      <w:r>
-        <w:rPr>
-          <w:rFonts w:ascii="CMU Serif Roman" w:hAnsi="CMU Serif Roman" w:cs="CMU Serif Roman"/>
-          <w:sz w:val="22"/>
-          <w:szCs w:val="22"/>
-        </w:rPr>
-        <w:t>Steering motor connection: R__ L__</w:t>
-      </w:r>
-    </w:p>
-    <w:p>
-      <w:pPr>
-        <w:pStyle w:val="ListParagraph"/>
-        <w:numPr>
-          <w:ilvl w:val="0"/>
-          <w:numId w:val="1"/>
-        </w:numPr>
-        <w:spacing w:line="360" w:lineRule="auto"/>
-        <w:rPr>
-          <w:rFonts w:ascii="CMU Serif Roman" w:hAnsi="CMU Serif Roman" w:cs="CMU Serif Roman"/>
-          <w:sz w:val="22"/>
-          <w:szCs w:val="22"/>
-        </w:rPr>
-      </w:pPr>
-      <w:r>
-        <w:rPr>
-          <w:rFonts w:ascii="CMU Serif Roman" w:hAnsi="CMU Serif Roman" w:cs="CMU Serif Roman"/>
-          <w:sz w:val="22"/>
-          <w:szCs w:val="22"/>
-        </w:rPr>
-        <w:t>Power source connection, level: ___</w:t>
-      </w:r>
-    </w:p>
-    <w:p>
-      <w:pPr>
-        <w:pStyle w:val="ListParagraph"/>
-        <w:numPr>
-          <w:ilvl w:val="0"/>
-          <w:numId w:val="1"/>
-        </w:numPr>
-        <w:spacing w:line="360" w:lineRule="auto"/>
-        <w:rPr>
-          <w:rFonts w:ascii="CMU Serif Roman" w:hAnsi="CMU Serif Roman" w:cs="CMU Serif Roman"/>
-          <w:sz w:val="22"/>
-          <w:szCs w:val="22"/>
-        </w:rPr>
-      </w:pPr>
-      <w:r>
-        <w:rPr>
-          <w:rFonts w:ascii="CMU Serif Roman" w:hAnsi="CMU Serif Roman" w:cs="CMU Serif Roman"/>
-          <w:sz w:val="22"/>
-          <w:szCs w:val="22"/>
-        </w:rPr>
-        <w:t>Zip ties for emer</w:t>
-      </w:r>
-      <w:bookmarkStart w:id="0" w:name="_GoBack"/>
-      <w:bookmarkEnd w:id="0"/>
-      <w:r>
-        <w:rPr>
-          <w:rFonts w:ascii="CMU Serif Roman" w:hAnsi="CMU Serif Roman" w:cs="CMU Serif Roman"/>
-          <w:sz w:val="22"/>
-          <w:szCs w:val="22"/>
-        </w:rPr>
-        <w:t>gency</w:t>
-      </w:r>
-    </w:p>
-    <w:p>
-      <w:pPr>
-        <w:spacing w:line="360" w:lineRule="auto"/>
-        <w:rPr>
-          <w:rFonts w:ascii="CMU Serif Roman" w:hAnsi="CMU Serif Roman" w:cs="CMU Serif Roman"/>
-          <w:sz w:val="22"/>
-          <w:szCs w:val="22"/>
-        </w:rPr>
-      </w:pPr>
-      <w:r>
-        <w:rPr>
-          <w:rFonts w:ascii="CMU Serif Roman" w:hAnsi="CMU Serif Roman" w:cs="CMU Serif Roman"/>
-          <w:sz w:val="22"/>
-          <w:szCs w:val="22"/>
-        </w:rPr>
-        <w:t>Software</w:t>
-      </w:r>
-    </w:p>
-    <w:p>
-      <w:pPr>
-        <w:pStyle w:val="ListParagraph"/>
-        <w:numPr>
-          <w:ilvl w:val="0"/>
-          <w:numId w:val="2"/>
-        </w:numPr>
-        <w:spacing w:line="360" w:lineRule="auto"/>
-        <w:rPr>
-          <w:rFonts w:ascii="CMU Serif Roman" w:hAnsi="CMU Serif Roman" w:cs="CMU Serif Roman"/>
-          <w:sz w:val="22"/>
-          <w:szCs w:val="22"/>
-        </w:rPr>
-      </w:pPr>
-      <w:r>
-        <w:rPr>
-          <w:rFonts w:ascii="CMU Serif Roman" w:hAnsi="CMU Serif Roman" w:cs="CMU Serif Roman"/>
-          <w:sz w:val="22"/>
-          <w:szCs w:val="22"/>
-        </w:rPr>
-        <w:t>Steering scaling factor</w:t>
-      </w:r>
-      <w:r>
-        <w:rPr>
-          <w:rFonts w:ascii="CMU Serif Roman" w:hAnsi="CMU Serif Roman" w:cs="CMU Serif Roman"/>
-          <w:sz w:val="22"/>
-          <w:szCs w:val="22"/>
-        </w:rPr>
-        <w:t>: ___</w:t>
-      </w:r>
-    </w:p>
-    <w:p>
-      <w:pPr>
-        <w:pStyle w:val="ListParagraph"/>
-        <w:numPr>
-          <w:ilvl w:val="0"/>
-          <w:numId w:val="2"/>
-        </w:numPr>
-        <w:spacing w:line="360" w:lineRule="auto"/>
-        <w:rPr>
-          <w:rFonts w:ascii="CMU Serif Roman" w:hAnsi="CMU Serif Roman" w:cs="CMU Serif Roman"/>
-          <w:sz w:val="22"/>
-          <w:szCs w:val="22"/>
-        </w:rPr>
-      </w:pPr>
-      <w:r>
-        <w:rPr>
-          <w:rFonts w:ascii="CMU Serif Roman" w:hAnsi="CMU Serif Roman" w:cs="CMU Serif Roman"/>
-          <w:sz w:val="22"/>
-          <w:szCs w:val="22"/>
-        </w:rPr>
-        <w:t>Steering limit: ____</w:t>
-      </w:r>
-    </w:p>
-    <w:p>
-      <w:pPr>
-        <w:pStyle w:val="ListParagraph"/>
-        <w:numPr>
-          <w:ilvl w:val="0"/>
-          <w:numId w:val="2"/>
-        </w:numPr>
-        <w:spacing w:line="360" w:lineRule="auto"/>
-        <w:rPr>
-          <w:rFonts w:ascii="CMU Serif Roman" w:hAnsi="CMU Serif Roman" w:cs="CMU Serif Roman"/>
-          <w:sz w:val="22"/>
-          <w:szCs w:val="22"/>
-        </w:rPr>
-      </w:pPr>
-      <w:r>
-        <w:rPr>
-          <w:rFonts w:ascii="CMU Serif Roman" w:hAnsi="CMU Serif Roman" w:cs="CMU Serif Roman"/>
-          <w:sz w:val="22"/>
-          <w:szCs w:val="22"/>
-        </w:rPr>
-        <w:t>Steering time out: ____</w:t>
-      </w:r>
     </w:p>
     <w:sectPr>
       <w:pgSz w:w="12240" w:h="15840"/>
@@ -1391,6 +2207,22 @@
       <w:contextualSpacing/>
     </w:pPr>
   </w:style>
+  <w:style w:type="table" w:styleId="TableGrid">
+    <w:name w:val="Table Grid"/>
+    <w:basedOn w:val="TableNormal"/>
+    <w:uiPriority w:val="39"/>
+    <w:rsid w:val="00401108"/>
+    <w:tblPr>
+      <w:tblBorders>
+        <w:top w:val="single" w:sz="4" w:space="0" w:color="auto"/>
+        <w:left w:val="single" w:sz="4" w:space="0" w:color="auto"/>
+        <w:bottom w:val="single" w:sz="4" w:space="0" w:color="auto"/>
+        <w:right w:val="single" w:sz="4" w:space="0" w:color="auto"/>
+        <w:insideH w:val="single" w:sz="4" w:space="0" w:color="auto"/>
+        <w:insideV w:val="single" w:sz="4" w:space="0" w:color="auto"/>
+      </w:tblBorders>
+    </w:tblPr>
+  </w:style>
 </w:styles>
 </file>
 

</xml_diff>